<commit_message>
Laishevsky mun. dist. (against highway)
</commit_message>
<xml_diff>
--- a/migforecasting/social conflicts/Социальные конфликты (примеры из СМИ).docx
+++ b/migforecasting/social conflicts/Социальные конфликты (примеры из СМИ).docx
@@ -485,623 +485,812 @@
           <w:rFonts w:ascii="Times New Roman" w:hAnsi="Times New Roman" w:cs="Times New Roman"/>
           <w:b/>
         </w:rPr>
-        <w:t xml:space="preserve"> 2018</w:t>
+        <w:t xml:space="preserve"> 2018-2021 (Архангельская область) </w:t>
+      </w:r>
+      <w:hyperlink r:id="rId13" w:history="1">
+        <w:r>
+          <w:rPr>
+            <w:rStyle w:val="a3"/>
+            <w:rFonts w:ascii="Times New Roman" w:hAnsi="Times New Roman" w:cs="Times New Roman"/>
+          </w:rPr>
+          <w:t>https://ru.wikipedia.org/wiki/%D0%9F%D1%80%D0%BE%D1%82%D0%B5%D1%81%D1%82%D1%8B_%D0%B2_%D0%A8%D0%B8%D0%B5%D1%81%D0%B5</w:t>
+        </w:r>
+      </w:hyperlink>
+    </w:p>
+    <w:p>
+      <w:pPr>
+        <w:ind w:firstLine="567"/>
+        <w:rPr>
+          <w:rFonts w:ascii="Times New Roman" w:hAnsi="Times New Roman" w:cs="Times New Roman"/>
+        </w:rPr>
+      </w:pPr>
+      <w:r>
+        <w:rPr>
+          <w:rFonts w:ascii="Times New Roman" w:hAnsi="Times New Roman" w:cs="Times New Roman"/>
+          <w:b/>
+        </w:rPr>
+        <w:t xml:space="preserve">++ Митинг в </w:t>
+      </w:r>
+      <w:r>
+        <w:rPr>
+          <w:rFonts w:ascii="Times New Roman" w:hAnsi="Times New Roman" w:cs="Times New Roman"/>
+          <w:b/>
+        </w:rPr>
+        <w:t>городе Котлас</w:t>
+      </w:r>
+      <w:r>
+        <w:rPr>
+          <w:rFonts w:ascii="Times New Roman" w:hAnsi="Times New Roman" w:cs="Times New Roman"/>
+          <w:b/>
+        </w:rPr>
+        <w:t xml:space="preserve"> 2020 за </w:t>
+      </w:r>
+      <w:proofErr w:type="spellStart"/>
+      <w:r>
+        <w:rPr>
+          <w:rFonts w:ascii="Times New Roman" w:hAnsi="Times New Roman" w:cs="Times New Roman"/>
+          <w:b/>
+        </w:rPr>
+        <w:t>Шиес</w:t>
+      </w:r>
+      <w:proofErr w:type="spellEnd"/>
+      <w:r>
+        <w:rPr>
+          <w:rFonts w:ascii="Times New Roman" w:hAnsi="Times New Roman" w:cs="Times New Roman"/>
+          <w:b/>
+        </w:rPr>
+        <w:t xml:space="preserve"> (Архангельская область) </w:t>
+      </w:r>
+      <w:hyperlink r:id="rId14" w:history="1">
+        <w:r>
+          <w:rPr>
+            <w:rStyle w:val="a3"/>
+            <w:rFonts w:ascii="Times New Roman" w:hAnsi="Times New Roman" w:cs="Times New Roman"/>
+          </w:rPr>
+          <w:t>https://29.ru/text/politics/2019/12/09/66391174/</w:t>
+        </w:r>
+      </w:hyperlink>
+    </w:p>
+    <w:p>
+      <w:pPr>
+        <w:ind w:firstLine="567"/>
+        <w:rPr>
+          <w:rFonts w:ascii="Times New Roman" w:hAnsi="Times New Roman" w:cs="Times New Roman"/>
+        </w:rPr>
+      </w:pPr>
+      <w:r>
+        <w:rPr>
+          <w:rFonts w:ascii="Times New Roman" w:hAnsi="Times New Roman" w:cs="Times New Roman"/>
+          <w:b/>
+        </w:rPr>
+        <w:t xml:space="preserve">+ Стихийный митинг в деревне </w:t>
+      </w:r>
+      <w:proofErr w:type="spellStart"/>
+      <w:r>
+        <w:rPr>
+          <w:rFonts w:ascii="Times New Roman" w:hAnsi="Times New Roman" w:cs="Times New Roman"/>
+          <w:b/>
+        </w:rPr>
+        <w:t>Лубягино</w:t>
+      </w:r>
+      <w:proofErr w:type="spellEnd"/>
+      <w:r>
+        <w:rPr>
+          <w:rFonts w:ascii="Times New Roman" w:hAnsi="Times New Roman" w:cs="Times New Roman"/>
+          <w:b/>
+        </w:rPr>
+        <w:t xml:space="preserve"> </w:t>
+      </w:r>
+      <w:r>
+        <w:rPr>
+          <w:rFonts w:ascii="Times New Roman" w:hAnsi="Times New Roman" w:cs="Times New Roman"/>
+          <w:b/>
+        </w:rPr>
+        <w:t xml:space="preserve">2020 </w:t>
+      </w:r>
+      <w:r>
+        <w:rPr>
+          <w:rFonts w:ascii="Times New Roman" w:hAnsi="Times New Roman" w:cs="Times New Roman"/>
+          <w:b/>
+        </w:rPr>
+        <w:t xml:space="preserve">(Кирово-Чепецкий МР, Кировская область) </w:t>
+      </w:r>
+      <w:hyperlink r:id="rId15" w:history="1">
+        <w:r>
+          <w:rPr>
+            <w:rStyle w:val="a3"/>
+            <w:rFonts w:ascii="Times New Roman" w:hAnsi="Times New Roman" w:cs="Times New Roman"/>
+          </w:rPr>
+          <w:t>https://www.youtube.com/watch?v=nXfzG0PJtf0&amp;ab_channel=Idel.%D0%A0%D0%B5%D0%B0%D0%BB%D0%B8%D0%B8</w:t>
+        </w:r>
+      </w:hyperlink>
+    </w:p>
+    <w:p>
+      <w:pPr>
+        <w:ind w:firstLine="567"/>
+      </w:pPr>
+      <w:r>
+        <w:rPr>
+          <w:rFonts w:ascii="Times New Roman" w:hAnsi="Times New Roman" w:cs="Times New Roman"/>
+          <w:b/>
+        </w:rPr>
+        <w:t xml:space="preserve">+ </w:t>
+      </w:r>
+      <w:r>
+        <w:rPr>
+          <w:rFonts w:ascii="Times New Roman" w:hAnsi="Times New Roman" w:cs="Times New Roman"/>
+          <w:b/>
+        </w:rPr>
+        <w:t>Станица Полтавская 202</w:t>
+      </w:r>
+      <w:r>
+        <w:rPr>
+          <w:rFonts w:ascii="Times New Roman" w:hAnsi="Times New Roman" w:cs="Times New Roman"/>
+          <w:b/>
+        </w:rPr>
+        <w:t>2</w:t>
+      </w:r>
+      <w:r>
+        <w:rPr>
+          <w:rFonts w:ascii="Times New Roman" w:hAnsi="Times New Roman" w:cs="Times New Roman"/>
+          <w:b/>
+        </w:rPr>
+        <w:t xml:space="preserve"> год (Краснодарский край)</w:t>
+      </w:r>
+      <w:r>
+        <w:rPr>
+          <w:rFonts w:ascii="Times New Roman" w:hAnsi="Times New Roman" w:cs="Times New Roman"/>
+        </w:rPr>
+        <w:t xml:space="preserve"> </w:t>
+      </w:r>
+      <w:hyperlink r:id="rId16" w:history="1">
+        <w:r>
+          <w:rPr>
+            <w:rStyle w:val="a3"/>
+          </w:rPr>
+          <w:t>https://www.kommersant.ru/doc/5549434</w:t>
+        </w:r>
+      </w:hyperlink>
+    </w:p>
+    <w:p>
+      <w:pPr>
+        <w:ind w:firstLine="567"/>
+        <w:rPr>
+          <w:rFonts w:ascii="Times New Roman" w:hAnsi="Times New Roman" w:cs="Times New Roman"/>
+        </w:rPr>
+      </w:pPr>
+      <w:r>
+        <w:rPr>
+          <w:rFonts w:ascii="Times New Roman" w:hAnsi="Times New Roman" w:cs="Times New Roman"/>
+          <w:b/>
+        </w:rPr>
+        <w:t>+</w:t>
+      </w:r>
+      <w:r>
+        <w:rPr>
+          <w:rFonts w:ascii="Times New Roman" w:hAnsi="Times New Roman" w:cs="Times New Roman"/>
+          <w:b/>
+        </w:rPr>
+        <w:t xml:space="preserve"> </w:t>
+      </w:r>
+      <w:r>
+        <w:rPr>
+          <w:rFonts w:ascii="Times New Roman" w:hAnsi="Times New Roman" w:cs="Times New Roman"/>
+          <w:b/>
+        </w:rPr>
+        <w:t xml:space="preserve">Посёлок Павловск 2023 год (Алтайский край) </w:t>
+      </w:r>
+      <w:hyperlink r:id="rId17" w:history="1">
+        <w:r>
+          <w:rPr>
+            <w:rStyle w:val="a3"/>
+            <w:rFonts w:ascii="Times New Roman" w:hAnsi="Times New Roman" w:cs="Times New Roman"/>
+          </w:rPr>
+          <w:t>https://www.bankfax.ru/povestka/156156/</w:t>
+        </w:r>
+      </w:hyperlink>
+    </w:p>
+    <w:p>
+      <w:pPr>
+        <w:ind w:firstLine="567"/>
+      </w:pPr>
+      <w:r>
+        <w:rPr>
+          <w:rFonts w:ascii="Times New Roman" w:hAnsi="Times New Roman" w:cs="Times New Roman"/>
+          <w:b/>
+        </w:rPr>
+        <w:t xml:space="preserve">+ </w:t>
+      </w:r>
+      <w:r>
+        <w:rPr>
+          <w:rFonts w:ascii="Times New Roman" w:hAnsi="Times New Roman" w:cs="Times New Roman"/>
+          <w:b/>
+        </w:rPr>
+        <w:t>Сысерть 2023</w:t>
+      </w:r>
+      <w:r>
+        <w:rPr>
+          <w:rFonts w:ascii="Times New Roman" w:hAnsi="Times New Roman" w:cs="Times New Roman"/>
+          <w:b/>
+        </w:rPr>
+        <w:t>-2025</w:t>
+      </w:r>
+      <w:r>
+        <w:rPr>
+          <w:rFonts w:ascii="Times New Roman" w:hAnsi="Times New Roman" w:cs="Times New Roman"/>
+          <w:b/>
+        </w:rPr>
+        <w:t xml:space="preserve"> год (Свердловская область) - </w:t>
+      </w:r>
+      <w:hyperlink r:id="rId18" w:history="1">
+        <w:r>
+          <w:rPr>
+            <w:rStyle w:val="a3"/>
+          </w:rPr>
+          <w:t>https://www.e1.ru/text/ecology/2023/09/24/72736169/</w:t>
+        </w:r>
+      </w:hyperlink>
+    </w:p>
+    <w:p>
+      <w:pPr>
+        <w:rPr>
+          <w:rFonts w:ascii="Times New Roman" w:hAnsi="Times New Roman" w:cs="Times New Roman"/>
+          <w:sz w:val="28"/>
+          <w:szCs w:val="28"/>
+        </w:rPr>
+      </w:pPr>
+    </w:p>
+    <w:p>
+      <w:pPr>
+        <w:ind w:left="-567" w:firstLine="567"/>
+        <w:rPr>
+          <w:rFonts w:ascii="Times New Roman" w:hAnsi="Times New Roman" w:cs="Times New Roman"/>
+          <w:b/>
+          <w:sz w:val="28"/>
+          <w:szCs w:val="28"/>
+        </w:rPr>
+      </w:pPr>
+    </w:p>
+    <w:p>
+      <w:pPr>
+        <w:ind w:left="-567" w:firstLine="567"/>
+        <w:rPr>
+          <w:rFonts w:ascii="Times New Roman" w:hAnsi="Times New Roman" w:cs="Times New Roman"/>
+          <w:b/>
+          <w:sz w:val="28"/>
+          <w:szCs w:val="28"/>
+        </w:rPr>
+      </w:pPr>
+      <w:r>
+        <w:rPr>
+          <w:rFonts w:ascii="Times New Roman" w:hAnsi="Times New Roman" w:cs="Times New Roman"/>
+          <w:b/>
+          <w:sz w:val="28"/>
+          <w:szCs w:val="28"/>
+        </w:rPr>
+        <w:lastRenderedPageBreak/>
+        <w:t>Анти-</w:t>
+      </w:r>
+      <w:r>
+        <w:rPr>
+          <w:rFonts w:ascii="Times New Roman" w:hAnsi="Times New Roman" w:cs="Times New Roman"/>
+          <w:b/>
+          <w:sz w:val="28"/>
+          <w:szCs w:val="28"/>
+        </w:rPr>
+        <w:t>индустриальные</w:t>
+      </w:r>
+      <w:r>
+        <w:rPr>
+          <w:rFonts w:ascii="Times New Roman" w:hAnsi="Times New Roman" w:cs="Times New Roman"/>
+          <w:b/>
+          <w:sz w:val="28"/>
+          <w:szCs w:val="28"/>
+        </w:rPr>
+        <w:t xml:space="preserve"> конфликты:</w:t>
+      </w:r>
+    </w:p>
+    <w:p>
+      <w:pPr>
+        <w:ind w:firstLine="567"/>
+      </w:pPr>
+      <w:r>
+        <w:rPr>
+          <w:rFonts w:ascii="Times New Roman" w:hAnsi="Times New Roman" w:cs="Times New Roman"/>
+          <w:b/>
+        </w:rPr>
+        <w:t>+</w:t>
+      </w:r>
+      <w:r>
+        <w:rPr>
+          <w:rFonts w:ascii="Times New Roman" w:hAnsi="Times New Roman" w:cs="Times New Roman"/>
+          <w:b/>
+        </w:rPr>
+        <w:t xml:space="preserve"> </w:t>
+      </w:r>
+      <w:r>
+        <w:rPr>
+          <w:rFonts w:ascii="Times New Roman" w:hAnsi="Times New Roman" w:cs="Times New Roman"/>
+          <w:b/>
+        </w:rPr>
+        <w:t xml:space="preserve">Курск, 2023 год против построения аммиачного завода </w:t>
+      </w:r>
+      <w:hyperlink r:id="rId19" w:history="1">
+        <w:r>
+          <w:rPr>
+            <w:rStyle w:val="a3"/>
+          </w:rPr>
+          <w:t>https://www.kommersant.ru/doc/5862522</w:t>
+        </w:r>
+      </w:hyperlink>
+    </w:p>
+    <w:p>
+      <w:pPr>
+        <w:ind w:firstLine="567"/>
+        <w:rPr>
+          <w:rFonts w:ascii="Times New Roman" w:hAnsi="Times New Roman" w:cs="Times New Roman"/>
+        </w:rPr>
+      </w:pPr>
+      <w:r>
+        <w:rPr>
+          <w:rFonts w:ascii="Times New Roman" w:hAnsi="Times New Roman" w:cs="Times New Roman"/>
+          <w:b/>
+        </w:rPr>
+        <w:t>+</w:t>
+      </w:r>
+      <w:r>
+        <w:rPr>
+          <w:rFonts w:ascii="Times New Roman" w:hAnsi="Times New Roman" w:cs="Times New Roman"/>
+          <w:b/>
+        </w:rPr>
+        <w:t>+</w:t>
+      </w:r>
+      <w:r>
+        <w:rPr>
+          <w:rFonts w:ascii="Times New Roman" w:hAnsi="Times New Roman" w:cs="Times New Roman"/>
+          <w:b/>
+        </w:rPr>
+        <w:t xml:space="preserve"> </w:t>
+      </w:r>
+      <w:proofErr w:type="spellStart"/>
+      <w:r>
+        <w:rPr>
+          <w:rFonts w:ascii="Times New Roman" w:hAnsi="Times New Roman" w:cs="Times New Roman"/>
+          <w:b/>
+        </w:rPr>
+        <w:t>Куштау</w:t>
+      </w:r>
+      <w:proofErr w:type="spellEnd"/>
+      <w:r>
+        <w:rPr>
+          <w:rFonts w:ascii="Times New Roman" w:hAnsi="Times New Roman" w:cs="Times New Roman"/>
+          <w:b/>
+        </w:rPr>
+        <w:t xml:space="preserve"> (Башкортостан) 2020 год, </w:t>
+      </w:r>
+      <w:hyperlink r:id="rId20" w:history="1">
+        <w:r>
+          <w:rPr>
+            <w:rStyle w:val="a3"/>
+            <w:rFonts w:ascii="Times New Roman" w:hAnsi="Times New Roman" w:cs="Times New Roman"/>
+          </w:rPr>
+          <w:t>https://ru.wikipedia.org/wiki/%D0%9F%D1%80%D0%BE%D1%82%D0%B5%D1%81%D1%82%D1%8B_%D0%BD%D0%B0_%D0%9A%D1%83%D1%88%D1%82%D0%B0%D1%83</w:t>
+        </w:r>
+      </w:hyperlink>
+    </w:p>
+    <w:p>
+      <w:pPr>
+        <w:ind w:firstLine="567"/>
+        <w:rPr>
+          <w:rFonts w:ascii="Times New Roman" w:hAnsi="Times New Roman" w:cs="Times New Roman"/>
+        </w:rPr>
+      </w:pPr>
+      <w:r>
+        <w:rPr>
+          <w:rFonts w:ascii="Times New Roman" w:hAnsi="Times New Roman" w:cs="Times New Roman"/>
+          <w:b/>
+        </w:rPr>
+        <w:t xml:space="preserve">++ </w:t>
+      </w:r>
+      <w:proofErr w:type="spellStart"/>
+      <w:r>
+        <w:rPr>
+          <w:rFonts w:ascii="Times New Roman" w:hAnsi="Times New Roman" w:cs="Times New Roman"/>
+          <w:b/>
+        </w:rPr>
+        <w:t>Крыктытау</w:t>
+      </w:r>
+      <w:proofErr w:type="spellEnd"/>
+      <w:r>
+        <w:rPr>
+          <w:rFonts w:ascii="Times New Roman" w:hAnsi="Times New Roman" w:cs="Times New Roman"/>
+          <w:b/>
+        </w:rPr>
+        <w:t xml:space="preserve"> (Башкортостан) с 2015 года</w:t>
+      </w:r>
+      <w:r>
+        <w:rPr>
+          <w:rFonts w:ascii="Times New Roman" w:hAnsi="Times New Roman" w:cs="Times New Roman"/>
+          <w:b/>
+        </w:rPr>
+        <w:t>, эскалация 2020</w:t>
+      </w:r>
+      <w:r>
+        <w:rPr>
+          <w:rFonts w:ascii="Times New Roman" w:hAnsi="Times New Roman" w:cs="Times New Roman"/>
+          <w:b/>
+        </w:rPr>
+        <w:t xml:space="preserve"> - </w:t>
+      </w:r>
+      <w:hyperlink r:id="rId21" w:history="1">
+        <w:r>
+          <w:rPr>
+            <w:rStyle w:val="a3"/>
+            <w:rFonts w:ascii="Times New Roman" w:hAnsi="Times New Roman" w:cs="Times New Roman"/>
+          </w:rPr>
+          <w:t>https://ru.wikipedia.org/wiki/%D0%9A%D0%BE%D0%BD%D1%84%D0%BB%D0%B8%D0%BA%D1%82_%D0%B2%D0%BE%D0%BA%D1%80%D1%83%D0%B3_%D1%85%D1%80%D0%B5%D0%B1%D1%82%D0%B0_%D0%9A%D1%80%D1%8B%D0%BA%D1%82%D1%8B%D1%82%D0%B0%D1%83</w:t>
+        </w:r>
+      </w:hyperlink>
+    </w:p>
+    <w:p>
+      <w:pPr>
+        <w:spacing w:after="0" w:line="360" w:lineRule="auto"/>
+        <w:ind w:firstLine="567"/>
+        <w:rPr>
+          <w:rFonts w:ascii="Times New Roman" w:hAnsi="Times New Roman" w:cs="Times New Roman"/>
+        </w:rPr>
+      </w:pPr>
+      <w:r>
+        <w:rPr>
+          <w:rFonts w:ascii="Times New Roman" w:hAnsi="Times New Roman" w:cs="Times New Roman"/>
+          <w:b/>
+        </w:rPr>
+        <w:t xml:space="preserve"> </w:t>
+      </w:r>
+      <w:r>
+        <w:rPr>
+          <w:rFonts w:ascii="Times New Roman" w:hAnsi="Times New Roman" w:cs="Times New Roman"/>
+          <w:b/>
+        </w:rPr>
+        <w:t>++</w:t>
+      </w:r>
+      <w:r>
+        <w:rPr>
+          <w:rFonts w:ascii="Times New Roman" w:hAnsi="Times New Roman" w:cs="Times New Roman"/>
+          <w:b/>
+        </w:rPr>
+        <w:t xml:space="preserve"> Новохоперск 2012-2013, митинг против никелевых месторождений (Воронежская область)</w:t>
+      </w:r>
+      <w:r>
+        <w:rPr>
+          <w:rFonts w:ascii="Times New Roman" w:hAnsi="Times New Roman" w:cs="Times New Roman"/>
+        </w:rPr>
+        <w:t xml:space="preserve"> </w:t>
+      </w:r>
+      <w:hyperlink r:id="rId22" w:history="1">
+        <w:r>
+          <w:rPr>
+            <w:rStyle w:val="a3"/>
+            <w:rFonts w:ascii="Times New Roman" w:hAnsi="Times New Roman" w:cs="Times New Roman"/>
+          </w:rPr>
+          <w:t>https://ria.ru/20130310/926610170.html</w:t>
+        </w:r>
+      </w:hyperlink>
+    </w:p>
+    <w:p>
+      <w:pPr>
+        <w:spacing w:after="0" w:line="360" w:lineRule="auto"/>
+        <w:ind w:firstLine="567"/>
+        <w:rPr>
+          <w:rFonts w:ascii="Times New Roman" w:hAnsi="Times New Roman" w:cs="Times New Roman"/>
+        </w:rPr>
+      </w:pPr>
+      <w:r>
+        <w:rPr>
+          <w:rFonts w:ascii="Times New Roman" w:hAnsi="Times New Roman" w:cs="Times New Roman"/>
+          <w:b/>
+          <w:sz w:val="26"/>
+          <w:szCs w:val="26"/>
+        </w:rPr>
+        <w:t>++</w:t>
+      </w:r>
+      <w:r>
+        <w:rPr>
+          <w:rFonts w:ascii="Times New Roman" w:hAnsi="Times New Roman" w:cs="Times New Roman"/>
+          <w:b/>
+          <w:sz w:val="26"/>
+          <w:szCs w:val="26"/>
+        </w:rPr>
+        <w:t xml:space="preserve"> </w:t>
+      </w:r>
+      <w:r>
+        <w:rPr>
+          <w:rFonts w:ascii="Times New Roman" w:hAnsi="Times New Roman" w:cs="Times New Roman"/>
+          <w:b/>
+        </w:rPr>
+        <w:t xml:space="preserve">Митинг в </w:t>
+      </w:r>
+      <w:proofErr w:type="spellStart"/>
+      <w:r>
+        <w:rPr>
+          <w:rFonts w:ascii="Times New Roman" w:hAnsi="Times New Roman" w:cs="Times New Roman"/>
+          <w:b/>
+        </w:rPr>
+        <w:t>Лаишевскком</w:t>
+      </w:r>
+      <w:proofErr w:type="spellEnd"/>
+      <w:r>
+        <w:rPr>
+          <w:rFonts w:ascii="Times New Roman" w:hAnsi="Times New Roman" w:cs="Times New Roman"/>
+          <w:b/>
+        </w:rPr>
+        <w:t xml:space="preserve"> районе против строительства автодороги 2020 год (Республика Татарстан) </w:t>
+      </w:r>
+      <w:hyperlink r:id="rId23" w:history="1">
+        <w:r>
+          <w:rPr>
+            <w:rStyle w:val="a3"/>
+            <w:rFonts w:ascii="Times New Roman" w:hAnsi="Times New Roman" w:cs="Times New Roman"/>
+          </w:rPr>
+          <w:t>https://kazanfirst.ru/news/525667</w:t>
+        </w:r>
+      </w:hyperlink>
+    </w:p>
+    <w:p>
+      <w:pPr>
+        <w:spacing w:after="0" w:line="360" w:lineRule="auto"/>
+        <w:ind w:firstLine="567"/>
+        <w:rPr>
+          <w:rFonts w:ascii="Times New Roman" w:hAnsi="Times New Roman" w:cs="Times New Roman"/>
+          <w:b/>
+          <w:sz w:val="26"/>
+          <w:szCs w:val="26"/>
+        </w:rPr>
+      </w:pPr>
+    </w:p>
+    <w:p>
+      <w:pPr>
+        <w:ind w:left="-567" w:firstLine="567"/>
+        <w:rPr>
+          <w:rFonts w:ascii="Times New Roman" w:hAnsi="Times New Roman" w:cs="Times New Roman"/>
+          <w:b/>
+          <w:sz w:val="28"/>
+          <w:szCs w:val="28"/>
+        </w:rPr>
+      </w:pPr>
+      <w:r>
+        <w:rPr>
+          <w:rFonts w:ascii="Times New Roman" w:hAnsi="Times New Roman" w:cs="Times New Roman"/>
+          <w:b/>
+          <w:sz w:val="28"/>
+          <w:szCs w:val="28"/>
+        </w:rPr>
+        <w:t>Конфликты пенсионеров:</w:t>
       </w:r>
       <w:bookmarkStart w:id="0" w:name="_GoBack"/>
       <w:bookmarkEnd w:id="0"/>
-      <w:r>
-        <w:rPr>
-          <w:rFonts w:ascii="Times New Roman" w:hAnsi="Times New Roman" w:cs="Times New Roman"/>
-          <w:b/>
-        </w:rPr>
-        <w:t xml:space="preserve">-2021 (Архангельская область) </w:t>
-      </w:r>
-      <w:hyperlink r:id="rId13" w:history="1">
-        <w:r>
-          <w:rPr>
-            <w:rStyle w:val="a3"/>
-            <w:rFonts w:ascii="Times New Roman" w:hAnsi="Times New Roman" w:cs="Times New Roman"/>
-          </w:rPr>
-          <w:t>https://ru.wikipedia.org/wiki/%D0%9F%D1%80%D0%BE%D1%82%D0%B5%D1%81%D1%82%D1%8B_%D0%B2_%D0%A8%D0%B8%D0%B5%D1%81%D0%B5</w:t>
-        </w:r>
-      </w:hyperlink>
-    </w:p>
-    <w:p>
-      <w:pPr>
-        <w:ind w:firstLine="567"/>
-        <w:rPr>
-          <w:rFonts w:ascii="Times New Roman" w:hAnsi="Times New Roman" w:cs="Times New Roman"/>
-        </w:rPr>
-      </w:pPr>
-      <w:r>
-        <w:rPr>
-          <w:rFonts w:ascii="Times New Roman" w:hAnsi="Times New Roman" w:cs="Times New Roman"/>
-          <w:b/>
-        </w:rPr>
-        <w:t xml:space="preserve">++ Митинг в </w:t>
-      </w:r>
-      <w:r>
-        <w:rPr>
-          <w:rFonts w:ascii="Times New Roman" w:hAnsi="Times New Roman" w:cs="Times New Roman"/>
-          <w:b/>
-        </w:rPr>
-        <w:t>городе Котлас</w:t>
-      </w:r>
-      <w:r>
-        <w:rPr>
-          <w:rFonts w:ascii="Times New Roman" w:hAnsi="Times New Roman" w:cs="Times New Roman"/>
-          <w:b/>
-        </w:rPr>
-        <w:t xml:space="preserve"> 2020 за </w:t>
-      </w:r>
-      <w:proofErr w:type="spellStart"/>
-      <w:r>
-        <w:rPr>
-          <w:rFonts w:ascii="Times New Roman" w:hAnsi="Times New Roman" w:cs="Times New Roman"/>
-          <w:b/>
-        </w:rPr>
-        <w:t>Шиес</w:t>
-      </w:r>
-      <w:proofErr w:type="spellEnd"/>
-      <w:r>
-        <w:rPr>
-          <w:rFonts w:ascii="Times New Roman" w:hAnsi="Times New Roman" w:cs="Times New Roman"/>
-          <w:b/>
-        </w:rPr>
-        <w:t xml:space="preserve"> (Архангельская область) </w:t>
-      </w:r>
-      <w:hyperlink r:id="rId14" w:history="1">
-        <w:r>
-          <w:rPr>
-            <w:rStyle w:val="a3"/>
-            <w:rFonts w:ascii="Times New Roman" w:hAnsi="Times New Roman" w:cs="Times New Roman"/>
-          </w:rPr>
-          <w:t>https://29.ru/text/politics/2019/12/09/66391174/</w:t>
-        </w:r>
-      </w:hyperlink>
-    </w:p>
-    <w:p>
-      <w:pPr>
-        <w:ind w:firstLine="567"/>
-        <w:rPr>
-          <w:rFonts w:ascii="Times New Roman" w:hAnsi="Times New Roman" w:cs="Times New Roman"/>
-        </w:rPr>
-      </w:pPr>
-      <w:r>
-        <w:rPr>
-          <w:rFonts w:ascii="Times New Roman" w:hAnsi="Times New Roman" w:cs="Times New Roman"/>
-          <w:b/>
-        </w:rPr>
-        <w:t xml:space="preserve">+ Стихийный митинг в деревне </w:t>
-      </w:r>
-      <w:proofErr w:type="spellStart"/>
-      <w:r>
-        <w:rPr>
-          <w:rFonts w:ascii="Times New Roman" w:hAnsi="Times New Roman" w:cs="Times New Roman"/>
-          <w:b/>
-        </w:rPr>
-        <w:t>Лубягино</w:t>
-      </w:r>
-      <w:proofErr w:type="spellEnd"/>
-      <w:r>
-        <w:rPr>
-          <w:rFonts w:ascii="Times New Roman" w:hAnsi="Times New Roman" w:cs="Times New Roman"/>
-          <w:b/>
-        </w:rPr>
-        <w:t xml:space="preserve"> </w:t>
-      </w:r>
-      <w:r>
-        <w:rPr>
-          <w:rFonts w:ascii="Times New Roman" w:hAnsi="Times New Roman" w:cs="Times New Roman"/>
-          <w:b/>
-        </w:rPr>
-        <w:t xml:space="preserve">2020 </w:t>
-      </w:r>
-      <w:r>
-        <w:rPr>
-          <w:rFonts w:ascii="Times New Roman" w:hAnsi="Times New Roman" w:cs="Times New Roman"/>
-          <w:b/>
-        </w:rPr>
-        <w:t xml:space="preserve">(Кирово-Чепецкий МР, Кировская область) </w:t>
-      </w:r>
-      <w:hyperlink r:id="rId15" w:history="1">
-        <w:r>
-          <w:rPr>
-            <w:rStyle w:val="a3"/>
-            <w:rFonts w:ascii="Times New Roman" w:hAnsi="Times New Roman" w:cs="Times New Roman"/>
-          </w:rPr>
-          <w:t>https://www.youtube.com/watch?v=nXfzG0PJtf0&amp;ab_channel=Idel.%D0%A0%D0%B5%D0%B0%D0%BB%D0%B8%D0%B8</w:t>
-        </w:r>
-      </w:hyperlink>
-    </w:p>
-    <w:p>
-      <w:pPr>
-        <w:ind w:firstLine="567"/>
-      </w:pPr>
-      <w:r>
-        <w:rPr>
-          <w:rFonts w:ascii="Times New Roman" w:hAnsi="Times New Roman" w:cs="Times New Roman"/>
-          <w:b/>
-        </w:rPr>
-        <w:t xml:space="preserve">+ </w:t>
-      </w:r>
-      <w:r>
-        <w:rPr>
-          <w:rFonts w:ascii="Times New Roman" w:hAnsi="Times New Roman" w:cs="Times New Roman"/>
-          <w:b/>
-        </w:rPr>
-        <w:t>Станица Полтавская 202</w:t>
-      </w:r>
-      <w:r>
-        <w:rPr>
-          <w:rFonts w:ascii="Times New Roman" w:hAnsi="Times New Roman" w:cs="Times New Roman"/>
-          <w:b/>
-        </w:rPr>
-        <w:t>2</w:t>
-      </w:r>
-      <w:r>
-        <w:rPr>
-          <w:rFonts w:ascii="Times New Roman" w:hAnsi="Times New Roman" w:cs="Times New Roman"/>
-          <w:b/>
-        </w:rPr>
-        <w:t xml:space="preserve"> год (Краснодарский край)</w:t>
-      </w:r>
-      <w:r>
-        <w:rPr>
-          <w:rFonts w:ascii="Times New Roman" w:hAnsi="Times New Roman" w:cs="Times New Roman"/>
-        </w:rPr>
-        <w:t xml:space="preserve"> </w:t>
-      </w:r>
-      <w:hyperlink r:id="rId16" w:history="1">
-        <w:r>
-          <w:rPr>
-            <w:rStyle w:val="a3"/>
-          </w:rPr>
-          <w:t>https://www.kommersant.ru/doc/5549434</w:t>
-        </w:r>
-      </w:hyperlink>
-    </w:p>
-    <w:p>
-      <w:pPr>
-        <w:ind w:firstLine="567"/>
-        <w:rPr>
-          <w:rFonts w:ascii="Times New Roman" w:hAnsi="Times New Roman" w:cs="Times New Roman"/>
-        </w:rPr>
-      </w:pPr>
-      <w:r>
-        <w:rPr>
-          <w:rFonts w:ascii="Times New Roman" w:hAnsi="Times New Roman" w:cs="Times New Roman"/>
-          <w:b/>
-        </w:rPr>
-        <w:t>+</w:t>
-      </w:r>
-      <w:r>
-        <w:rPr>
-          <w:rFonts w:ascii="Times New Roman" w:hAnsi="Times New Roman" w:cs="Times New Roman"/>
-          <w:b/>
-        </w:rPr>
-        <w:t xml:space="preserve"> </w:t>
-      </w:r>
-      <w:r>
-        <w:rPr>
-          <w:rFonts w:ascii="Times New Roman" w:hAnsi="Times New Roman" w:cs="Times New Roman"/>
-          <w:b/>
-        </w:rPr>
-        <w:t xml:space="preserve">Посёлок Павловск 2023 год (Алтайский край) </w:t>
-      </w:r>
-      <w:hyperlink r:id="rId17" w:history="1">
-        <w:r>
-          <w:rPr>
-            <w:rStyle w:val="a3"/>
-            <w:rFonts w:ascii="Times New Roman" w:hAnsi="Times New Roman" w:cs="Times New Roman"/>
-          </w:rPr>
-          <w:t>https://www.bankfax.ru/povestka/156156/</w:t>
-        </w:r>
-      </w:hyperlink>
-    </w:p>
-    <w:p>
-      <w:pPr>
-        <w:ind w:firstLine="567"/>
-      </w:pPr>
-      <w:r>
-        <w:rPr>
-          <w:rFonts w:ascii="Times New Roman" w:hAnsi="Times New Roman" w:cs="Times New Roman"/>
-          <w:b/>
-        </w:rPr>
-        <w:t xml:space="preserve">+ </w:t>
-      </w:r>
-      <w:r>
-        <w:rPr>
-          <w:rFonts w:ascii="Times New Roman" w:hAnsi="Times New Roman" w:cs="Times New Roman"/>
-          <w:b/>
-        </w:rPr>
-        <w:t>Сысерть 2023</w:t>
-      </w:r>
-      <w:r>
-        <w:rPr>
-          <w:rFonts w:ascii="Times New Roman" w:hAnsi="Times New Roman" w:cs="Times New Roman"/>
-          <w:b/>
-        </w:rPr>
-        <w:t>-2025</w:t>
-      </w:r>
-      <w:r>
-        <w:rPr>
-          <w:rFonts w:ascii="Times New Roman" w:hAnsi="Times New Roman" w:cs="Times New Roman"/>
-          <w:b/>
-        </w:rPr>
-        <w:t xml:space="preserve"> год (Свердловская область) - </w:t>
-      </w:r>
-      <w:hyperlink r:id="rId18" w:history="1">
-        <w:r>
-          <w:rPr>
-            <w:rStyle w:val="a3"/>
-          </w:rPr>
-          <w:t>https://www.e1.ru/text/ecology/2023/09/24/72736169/</w:t>
-        </w:r>
-      </w:hyperlink>
-    </w:p>
-    <w:p>
-      <w:pPr>
-        <w:rPr>
-          <w:rFonts w:ascii="Times New Roman" w:hAnsi="Times New Roman" w:cs="Times New Roman"/>
+    </w:p>
+    <w:p>
+      <w:pPr>
+        <w:ind w:firstLine="567"/>
+        <w:rPr>
+          <w:rFonts w:ascii="Times New Roman" w:hAnsi="Times New Roman" w:cs="Times New Roman"/>
+        </w:rPr>
+      </w:pPr>
+      <w:r>
+        <w:rPr>
+          <w:rFonts w:ascii="Times New Roman" w:hAnsi="Times New Roman" w:cs="Times New Roman"/>
+        </w:rPr>
+        <w:t xml:space="preserve">Самара, 2017 год – протесты против отмены льгот: </w:t>
+      </w:r>
+      <w:hyperlink r:id="rId24" w:history="1">
+        <w:r>
+          <w:rPr>
+            <w:rStyle w:val="a3"/>
+            <w:rFonts w:ascii="Times New Roman" w:hAnsi="Times New Roman" w:cs="Times New Roman"/>
+          </w:rPr>
+          <w:t>https://www.interfax.ru/russia/564213</w:t>
+        </w:r>
+      </w:hyperlink>
+    </w:p>
+    <w:p>
+      <w:pPr>
+        <w:ind w:firstLine="567"/>
+        <w:rPr>
+          <w:rFonts w:ascii="Times New Roman" w:hAnsi="Times New Roman" w:cs="Times New Roman"/>
+        </w:rPr>
+      </w:pPr>
+      <w:r>
+        <w:rPr>
+          <w:rFonts w:ascii="Times New Roman" w:hAnsi="Times New Roman" w:cs="Times New Roman"/>
+        </w:rPr>
+        <w:t xml:space="preserve">Великий Новгород, 2015 год – протесты против отмены льгот: </w:t>
+      </w:r>
+      <w:hyperlink r:id="rId25" w:history="1">
+        <w:r>
+          <w:rPr>
+            <w:rStyle w:val="a3"/>
+            <w:rFonts w:ascii="Times New Roman" w:hAnsi="Times New Roman" w:cs="Times New Roman"/>
+          </w:rPr>
+          <w:t>https://kprf.ru/party-live/regnews/140622.html</w:t>
+        </w:r>
+      </w:hyperlink>
+    </w:p>
+    <w:p>
+      <w:pPr>
+        <w:ind w:firstLine="567"/>
+        <w:rPr>
+          <w:rFonts w:ascii="Times New Roman" w:hAnsi="Times New Roman" w:cs="Times New Roman"/>
+        </w:rPr>
+      </w:pPr>
+      <w:r>
+        <w:rPr>
+          <w:rFonts w:ascii="Times New Roman" w:hAnsi="Times New Roman" w:cs="Times New Roman"/>
+        </w:rPr>
+        <w:t xml:space="preserve">Хабаровск, 2015 год – против монетизации льгот: </w:t>
+      </w:r>
+      <w:hyperlink r:id="rId26" w:history="1">
+        <w:r>
+          <w:rPr>
+            <w:rStyle w:val="a3"/>
+            <w:rFonts w:ascii="Times New Roman" w:hAnsi="Times New Roman" w:cs="Times New Roman"/>
+          </w:rPr>
+          <w:t>https://www.interfax.ru/russia/448261</w:t>
+        </w:r>
+      </w:hyperlink>
+    </w:p>
+    <w:p>
+      <w:pPr>
+        <w:ind w:firstLine="567"/>
+        <w:rPr>
+          <w:rFonts w:ascii="Times New Roman" w:hAnsi="Times New Roman" w:cs="Times New Roman"/>
+          <w:sz w:val="26"/>
+          <w:szCs w:val="26"/>
+        </w:rPr>
+      </w:pPr>
+    </w:p>
+    <w:p>
+      <w:pPr>
+        <w:ind w:left="-567" w:firstLine="567"/>
+        <w:rPr>
+          <w:rFonts w:ascii="Times New Roman" w:hAnsi="Times New Roman" w:cs="Times New Roman"/>
+          <w:b/>
           <w:sz w:val="28"/>
           <w:szCs w:val="28"/>
         </w:rPr>
       </w:pPr>
-    </w:p>
-    <w:p>
-      <w:pPr>
-        <w:ind w:left="-567" w:firstLine="567"/>
+      <w:r>
         <w:rPr>
           <w:rFonts w:ascii="Times New Roman" w:hAnsi="Times New Roman" w:cs="Times New Roman"/>
           <w:b/>
           <w:sz w:val="28"/>
           <w:szCs w:val="28"/>
         </w:rPr>
-      </w:pPr>
-    </w:p>
-    <w:p>
-      <w:pPr>
-        <w:ind w:left="-567" w:firstLine="567"/>
-        <w:rPr>
-          <w:rFonts w:ascii="Times New Roman" w:hAnsi="Times New Roman" w:cs="Times New Roman"/>
-          <w:b/>
-          <w:sz w:val="28"/>
-          <w:szCs w:val="28"/>
-        </w:rPr>
-      </w:pPr>
-      <w:r>
-        <w:rPr>
-          <w:rFonts w:ascii="Times New Roman" w:hAnsi="Times New Roman" w:cs="Times New Roman"/>
-          <w:b/>
-          <w:sz w:val="28"/>
-          <w:szCs w:val="28"/>
-        </w:rPr>
-        <w:lastRenderedPageBreak/>
-        <w:t>Анти-промышленные конфликты:</w:t>
-      </w:r>
-    </w:p>
-    <w:p>
-      <w:pPr>
-        <w:ind w:firstLine="567"/>
-      </w:pPr>
-      <w:r>
-        <w:rPr>
-          <w:rFonts w:ascii="Times New Roman" w:hAnsi="Times New Roman" w:cs="Times New Roman"/>
-          <w:b/>
-        </w:rPr>
-        <w:t>+</w:t>
-      </w:r>
-      <w:r>
-        <w:rPr>
-          <w:rFonts w:ascii="Times New Roman" w:hAnsi="Times New Roman" w:cs="Times New Roman"/>
-          <w:b/>
-        </w:rPr>
+        <w:t>Различные градостроительные конфликты:</w:t>
+      </w:r>
+    </w:p>
+    <w:p>
+      <w:pPr>
+        <w:ind w:firstLine="567"/>
+      </w:pPr>
+      <w:r>
+        <w:rPr>
+          <w:rFonts w:ascii="Times New Roman" w:hAnsi="Times New Roman" w:cs="Times New Roman"/>
+        </w:rPr>
+        <w:t xml:space="preserve">- </w:t>
+      </w:r>
+      <w:r>
+        <w:rPr>
+          <w:rFonts w:ascii="Times New Roman" w:hAnsi="Times New Roman" w:cs="Times New Roman"/>
+        </w:rPr>
+        <w:t xml:space="preserve">Нижний Новгород, протесты против реконструкции парка: </w:t>
+      </w:r>
+      <w:hyperlink r:id="rId27" w:history="1">
+        <w:r>
+          <w:rPr>
+            <w:rStyle w:val="a3"/>
+          </w:rPr>
+          <w:t>https://www.kommersant.ru/doc/4450714</w:t>
+        </w:r>
+      </w:hyperlink>
+    </w:p>
+    <w:p>
+      <w:pPr>
+        <w:ind w:firstLine="567"/>
+      </w:pPr>
+      <w:r>
         <w:t xml:space="preserve"> </w:t>
       </w:r>
       <w:r>
-        <w:rPr>
-          <w:rFonts w:ascii="Times New Roman" w:hAnsi="Times New Roman" w:cs="Times New Roman"/>
-          <w:b/>
-        </w:rPr>
-        <w:t xml:space="preserve">Курск, 2023 год против построения аммиачного завода </w:t>
-      </w:r>
-      <w:hyperlink r:id="rId19" w:history="1">
-        <w:r>
-          <w:rPr>
-            <w:rStyle w:val="a3"/>
-          </w:rPr>
-          <w:t>https://www.kommersant.ru/doc/5862522</w:t>
-        </w:r>
-      </w:hyperlink>
-    </w:p>
-    <w:p>
-      <w:pPr>
-        <w:ind w:firstLine="567"/>
-        <w:rPr>
-          <w:rFonts w:ascii="Times New Roman" w:hAnsi="Times New Roman" w:cs="Times New Roman"/>
-        </w:rPr>
-      </w:pPr>
-      <w:r>
-        <w:rPr>
-          <w:rFonts w:ascii="Times New Roman" w:hAnsi="Times New Roman" w:cs="Times New Roman"/>
-          <w:b/>
-        </w:rPr>
-        <w:t>+</w:t>
-      </w:r>
-      <w:r>
-        <w:rPr>
-          <w:rFonts w:ascii="Times New Roman" w:hAnsi="Times New Roman" w:cs="Times New Roman"/>
-          <w:b/>
-        </w:rPr>
-        <w:t>+</w:t>
-      </w:r>
-      <w:r>
-        <w:rPr>
-          <w:rFonts w:ascii="Times New Roman" w:hAnsi="Times New Roman" w:cs="Times New Roman"/>
-          <w:b/>
+        <w:t xml:space="preserve">- </w:t>
+      </w:r>
+      <w:r>
+        <w:rPr>
+          <w:rFonts w:ascii="Times New Roman" w:hAnsi="Times New Roman" w:cs="Times New Roman"/>
+        </w:rPr>
+        <w:t xml:space="preserve">Уфа 2020 год, против застройки леса: </w:t>
+      </w:r>
+      <w:hyperlink r:id="rId28" w:history="1">
+        <w:r>
+          <w:rPr>
+            <w:rStyle w:val="a3"/>
+            <w:rFonts w:ascii="Times New Roman" w:hAnsi="Times New Roman" w:cs="Times New Roman"/>
+          </w:rPr>
+          <w:t>https://ufa1.ru/text/incidents/2020/11/08/69532873/</w:t>
+        </w:r>
+      </w:hyperlink>
+    </w:p>
+    <w:p>
+      <w:pPr>
+        <w:ind w:firstLine="567"/>
+        <w:rPr>
+          <w:rFonts w:ascii="Times New Roman" w:hAnsi="Times New Roman" w:cs="Times New Roman"/>
+        </w:rPr>
+      </w:pPr>
+      <w:r>
+        <w:rPr>
+          <w:rFonts w:ascii="Times New Roman" w:hAnsi="Times New Roman" w:cs="Times New Roman"/>
+        </w:rPr>
+        <w:t xml:space="preserve">- </w:t>
+      </w:r>
+      <w:r>
+        <w:rPr>
+          <w:rFonts w:ascii="Times New Roman" w:hAnsi="Times New Roman" w:cs="Times New Roman"/>
+        </w:rPr>
+        <w:t xml:space="preserve">Екатеринбург 2021, против высокоэтажной застройки: </w:t>
+      </w:r>
+      <w:hyperlink r:id="rId29" w:history="1">
+        <w:r>
+          <w:rPr>
+            <w:rStyle w:val="a3"/>
+            <w:rFonts w:ascii="Times New Roman" w:hAnsi="Times New Roman" w:cs="Times New Roman"/>
+          </w:rPr>
+          <w:t>https://www.uralinform.ru/news/society/340443-protest-jitelei-uralmasha-protiv-vysotnoi-zastroiki-priznali-podlejashim-uchetu</w:t>
+        </w:r>
+      </w:hyperlink>
+    </w:p>
+    <w:p>
+      <w:pPr>
+        <w:ind w:firstLine="567"/>
+        <w:rPr>
+          <w:rFonts w:ascii="Times New Roman" w:hAnsi="Times New Roman" w:cs="Times New Roman"/>
+        </w:rPr>
+      </w:pPr>
+      <w:r>
+        <w:rPr>
+          <w:rFonts w:ascii="Times New Roman" w:hAnsi="Times New Roman" w:cs="Times New Roman"/>
+        </w:rPr>
+        <w:t xml:space="preserve">- </w:t>
+      </w:r>
+      <w:r>
+        <w:rPr>
+          <w:rFonts w:ascii="Times New Roman" w:hAnsi="Times New Roman" w:cs="Times New Roman"/>
+        </w:rPr>
+        <w:t xml:space="preserve">Сочи, Новороссийск, Краснодар 2024 год, против новых промышленных зон: </w:t>
+      </w:r>
+      <w:hyperlink r:id="rId30" w:history="1">
+        <w:r>
+          <w:rPr>
+            <w:rStyle w:val="a3"/>
+            <w:rFonts w:ascii="Times New Roman" w:hAnsi="Times New Roman" w:cs="Times New Roman"/>
+          </w:rPr>
+          <w:t>https://www.yuga.ru/news/475215-v-krasnodare-proshli-protesty-protiv-novogo-genplana/</w:t>
+        </w:r>
+      </w:hyperlink>
+    </w:p>
+    <w:p>
+      <w:pPr>
+        <w:ind w:firstLine="567"/>
+        <w:rPr>
+          <w:rFonts w:ascii="Times New Roman" w:hAnsi="Times New Roman" w:cs="Times New Roman"/>
+        </w:rPr>
+      </w:pPr>
+      <w:r>
+        <w:rPr>
+          <w:rFonts w:ascii="Times New Roman" w:hAnsi="Times New Roman" w:cs="Times New Roman"/>
         </w:rPr>
         <w:t xml:space="preserve"> </w:t>
       </w:r>
-      <w:proofErr w:type="spellStart"/>
-      <w:r>
-        <w:rPr>
-          <w:rFonts w:ascii="Times New Roman" w:hAnsi="Times New Roman" w:cs="Times New Roman"/>
-          <w:b/>
-        </w:rPr>
-        <w:t>Куштау</w:t>
-      </w:r>
-      <w:proofErr w:type="spellEnd"/>
-      <w:r>
-        <w:rPr>
-          <w:rFonts w:ascii="Times New Roman" w:hAnsi="Times New Roman" w:cs="Times New Roman"/>
-          <w:b/>
-        </w:rPr>
-        <w:t xml:space="preserve"> (Башкортостан) 2020 год, </w:t>
-      </w:r>
-      <w:hyperlink r:id="rId20" w:history="1">
-        <w:r>
-          <w:rPr>
-            <w:rStyle w:val="a3"/>
-            <w:rFonts w:ascii="Times New Roman" w:hAnsi="Times New Roman" w:cs="Times New Roman"/>
-          </w:rPr>
-          <w:t>https://ru.wikipedia.org/wiki/%D0%9F%D1%80%D0%BE%D1%82%D0%B5%D1%81%D1%82%D1%8B_%D0%BD%D0%B0_%D0%9A%D1%83%D1%88%D1%82%D0%B0%D1%83</w:t>
-        </w:r>
-      </w:hyperlink>
-    </w:p>
-    <w:p>
-      <w:pPr>
-        <w:ind w:firstLine="567"/>
-        <w:rPr>
-          <w:rFonts w:ascii="Times New Roman" w:hAnsi="Times New Roman" w:cs="Times New Roman"/>
-        </w:rPr>
-      </w:pPr>
-      <w:r>
-        <w:rPr>
-          <w:rFonts w:ascii="Times New Roman" w:hAnsi="Times New Roman" w:cs="Times New Roman"/>
-          <w:b/>
-        </w:rPr>
-        <w:t xml:space="preserve">++ </w:t>
-      </w:r>
-      <w:proofErr w:type="spellStart"/>
-      <w:r>
-        <w:rPr>
-          <w:rFonts w:ascii="Times New Roman" w:hAnsi="Times New Roman" w:cs="Times New Roman"/>
-          <w:b/>
-        </w:rPr>
-        <w:t>Крыктытау</w:t>
-      </w:r>
-      <w:proofErr w:type="spellEnd"/>
-      <w:r>
-        <w:rPr>
-          <w:rFonts w:ascii="Times New Roman" w:hAnsi="Times New Roman" w:cs="Times New Roman"/>
-          <w:b/>
-        </w:rPr>
-        <w:t xml:space="preserve"> (Башкортостан) с 2015 года</w:t>
-      </w:r>
-      <w:r>
-        <w:rPr>
-          <w:rFonts w:ascii="Times New Roman" w:hAnsi="Times New Roman" w:cs="Times New Roman"/>
-          <w:b/>
-        </w:rPr>
-        <w:t>, эскалация 2020</w:t>
-      </w:r>
-      <w:r>
-        <w:rPr>
-          <w:rFonts w:ascii="Times New Roman" w:hAnsi="Times New Roman" w:cs="Times New Roman"/>
-          <w:b/>
-        </w:rPr>
-        <w:t xml:space="preserve"> - </w:t>
-      </w:r>
-      <w:hyperlink r:id="rId21" w:history="1">
-        <w:r>
-          <w:rPr>
-            <w:rStyle w:val="a3"/>
-            <w:rFonts w:ascii="Times New Roman" w:hAnsi="Times New Roman" w:cs="Times New Roman"/>
-          </w:rPr>
-          <w:t>https://ru.wikipedia.org/wiki/%D0%9A%D0%BE%D0%BD%D1%84%D0%BB%D0%B8%D0%BA%D1%82_%D0%B2%D0%BE%D0%BA%D1%80%D1%83%D0%B3_%D1%85%D1%80%D0%B5%D0%B1%D1%82%D0%B0_%D0%9A%D1%80%D1%8B%D0%BA%D1%82%D1%8B%D1%82%D0%B0%D1%83</w:t>
-        </w:r>
-      </w:hyperlink>
-    </w:p>
-    <w:p>
-      <w:pPr>
-        <w:spacing w:after="0" w:line="360" w:lineRule="auto"/>
-        <w:ind w:firstLine="567"/>
-        <w:rPr>
-          <w:rFonts w:ascii="Times New Roman" w:hAnsi="Times New Roman" w:cs="Times New Roman"/>
-        </w:rPr>
-      </w:pPr>
-      <w:r>
-        <w:rPr>
-          <w:rFonts w:ascii="Times New Roman" w:hAnsi="Times New Roman" w:cs="Times New Roman"/>
-          <w:b/>
-        </w:rPr>
-        <w:t xml:space="preserve"> </w:t>
-      </w:r>
-      <w:r>
-        <w:rPr>
-          <w:rFonts w:ascii="Times New Roman" w:hAnsi="Times New Roman" w:cs="Times New Roman"/>
-          <w:b/>
-        </w:rPr>
-        <w:t>++</w:t>
-      </w:r>
-      <w:r>
-        <w:rPr>
-          <w:rFonts w:ascii="Times New Roman" w:hAnsi="Times New Roman" w:cs="Times New Roman"/>
-          <w:b/>
-        </w:rPr>
-        <w:t xml:space="preserve"> Новохоперск 2012-2013, митинг против никелевых месторождений (Воронежская область)</w:t>
-      </w:r>
-      <w:r>
-        <w:rPr>
-          <w:rFonts w:ascii="Times New Roman" w:hAnsi="Times New Roman" w:cs="Times New Roman"/>
-        </w:rPr>
-        <w:t xml:space="preserve"> </w:t>
-      </w:r>
-      <w:hyperlink r:id="rId22" w:history="1">
-        <w:r>
-          <w:rPr>
-            <w:rStyle w:val="a3"/>
-            <w:rFonts w:ascii="Times New Roman" w:hAnsi="Times New Roman" w:cs="Times New Roman"/>
-          </w:rPr>
-          <w:t>https://ria.ru/20130310/926610170.html</w:t>
-        </w:r>
-      </w:hyperlink>
-    </w:p>
-    <w:p>
-      <w:pPr>
-        <w:spacing w:after="0" w:line="360" w:lineRule="auto"/>
-        <w:ind w:firstLine="567"/>
-        <w:rPr>
-          <w:rFonts w:ascii="Times New Roman" w:hAnsi="Times New Roman" w:cs="Times New Roman"/>
-          <w:sz w:val="26"/>
-          <w:szCs w:val="26"/>
-        </w:rPr>
-      </w:pPr>
-    </w:p>
-    <w:p>
-      <w:pPr>
-        <w:ind w:left="-567" w:firstLine="567"/>
-        <w:rPr>
-          <w:rFonts w:ascii="Times New Roman" w:hAnsi="Times New Roman" w:cs="Times New Roman"/>
-          <w:b/>
-          <w:sz w:val="28"/>
-          <w:szCs w:val="28"/>
-        </w:rPr>
-      </w:pPr>
-      <w:r>
-        <w:rPr>
-          <w:rFonts w:ascii="Times New Roman" w:hAnsi="Times New Roman" w:cs="Times New Roman"/>
-          <w:b/>
-          <w:sz w:val="28"/>
-          <w:szCs w:val="28"/>
-        </w:rPr>
-        <w:t>Конфликты пенсионеров:</w:t>
-      </w:r>
-    </w:p>
-    <w:p>
-      <w:pPr>
-        <w:ind w:firstLine="567"/>
-        <w:rPr>
-          <w:rFonts w:ascii="Times New Roman" w:hAnsi="Times New Roman" w:cs="Times New Roman"/>
-        </w:rPr>
-      </w:pPr>
-      <w:r>
-        <w:rPr>
-          <w:rFonts w:ascii="Times New Roman" w:hAnsi="Times New Roman" w:cs="Times New Roman"/>
-        </w:rPr>
-        <w:t xml:space="preserve">Самара, 2017 год – протесты против отмены льгот: </w:t>
-      </w:r>
-      <w:hyperlink r:id="rId23" w:history="1">
-        <w:r>
-          <w:rPr>
-            <w:rStyle w:val="a3"/>
-            <w:rFonts w:ascii="Times New Roman" w:hAnsi="Times New Roman" w:cs="Times New Roman"/>
-          </w:rPr>
-          <w:t>https://www.interfax.ru/russia/564213</w:t>
-        </w:r>
-      </w:hyperlink>
-    </w:p>
-    <w:p>
-      <w:pPr>
-        <w:ind w:firstLine="567"/>
-        <w:rPr>
-          <w:rFonts w:ascii="Times New Roman" w:hAnsi="Times New Roman" w:cs="Times New Roman"/>
-        </w:rPr>
-      </w:pPr>
-      <w:r>
-        <w:rPr>
-          <w:rFonts w:ascii="Times New Roman" w:hAnsi="Times New Roman" w:cs="Times New Roman"/>
-        </w:rPr>
-        <w:t xml:space="preserve">Великий Новгород, 2015 год – протесты против отмены льгот: </w:t>
-      </w:r>
-      <w:hyperlink r:id="rId24" w:history="1">
-        <w:r>
-          <w:rPr>
-            <w:rStyle w:val="a3"/>
-            <w:rFonts w:ascii="Times New Roman" w:hAnsi="Times New Roman" w:cs="Times New Roman"/>
-          </w:rPr>
-          <w:t>https://kprf.ru/party-live/regnews/140622.html</w:t>
-        </w:r>
-      </w:hyperlink>
-    </w:p>
-    <w:p>
-      <w:pPr>
-        <w:ind w:firstLine="567"/>
-        <w:rPr>
-          <w:rFonts w:ascii="Times New Roman" w:hAnsi="Times New Roman" w:cs="Times New Roman"/>
-        </w:rPr>
-      </w:pPr>
-      <w:r>
-        <w:rPr>
-          <w:rFonts w:ascii="Times New Roman" w:hAnsi="Times New Roman" w:cs="Times New Roman"/>
-        </w:rPr>
-        <w:t xml:space="preserve">Хабаровск, 2015 год – против монетизации льгот: </w:t>
-      </w:r>
-      <w:hyperlink r:id="rId25" w:history="1">
-        <w:r>
-          <w:rPr>
-            <w:rStyle w:val="a3"/>
-            <w:rFonts w:ascii="Times New Roman" w:hAnsi="Times New Roman" w:cs="Times New Roman"/>
-          </w:rPr>
-          <w:t>https://www.interfax.ru/russia/448261</w:t>
-        </w:r>
-      </w:hyperlink>
-    </w:p>
-    <w:p>
-      <w:pPr>
-        <w:ind w:firstLine="567"/>
-        <w:rPr>
-          <w:rFonts w:ascii="Times New Roman" w:hAnsi="Times New Roman" w:cs="Times New Roman"/>
-          <w:sz w:val="26"/>
-          <w:szCs w:val="26"/>
-        </w:rPr>
-      </w:pPr>
-    </w:p>
-    <w:p>
-      <w:pPr>
-        <w:ind w:left="-567" w:firstLine="567"/>
-        <w:rPr>
-          <w:rFonts w:ascii="Times New Roman" w:hAnsi="Times New Roman" w:cs="Times New Roman"/>
-          <w:b/>
-          <w:sz w:val="28"/>
-          <w:szCs w:val="28"/>
-        </w:rPr>
-      </w:pPr>
-      <w:r>
-        <w:rPr>
-          <w:rFonts w:ascii="Times New Roman" w:hAnsi="Times New Roman" w:cs="Times New Roman"/>
-          <w:b/>
-          <w:sz w:val="28"/>
-          <w:szCs w:val="28"/>
-        </w:rPr>
-        <w:t>Различные градостроительные конфликты:</w:t>
-      </w:r>
-    </w:p>
-    <w:p>
-      <w:pPr>
-        <w:ind w:firstLine="567"/>
-      </w:pPr>
       <w:r>
         <w:rPr>
           <w:rFonts w:ascii="Times New Roman" w:hAnsi="Times New Roman" w:cs="Times New Roman"/>
@@ -1112,127 +1301,9 @@
         <w:rPr>
           <w:rFonts w:ascii="Times New Roman" w:hAnsi="Times New Roman" w:cs="Times New Roman"/>
         </w:rPr>
-        <w:t xml:space="preserve">Нижний Новгород, протесты против реконструкции парка: </w:t>
-      </w:r>
-      <w:hyperlink r:id="rId26" w:history="1">
-        <w:r>
-          <w:rPr>
-            <w:rStyle w:val="a3"/>
-          </w:rPr>
-          <w:t>https://www.kommersant.ru/doc/4450714</w:t>
-        </w:r>
-      </w:hyperlink>
-    </w:p>
-    <w:p>
-      <w:pPr>
-        <w:ind w:firstLine="567"/>
-      </w:pPr>
-      <w:r>
-        <w:t xml:space="preserve"> </w:t>
-      </w:r>
-      <w:r>
-        <w:t xml:space="preserve">- </w:t>
-      </w:r>
-      <w:r>
-        <w:rPr>
-          <w:rFonts w:ascii="Times New Roman" w:hAnsi="Times New Roman" w:cs="Times New Roman"/>
-        </w:rPr>
-        <w:t xml:space="preserve">Уфа 2020 год, против застройки леса: </w:t>
-      </w:r>
-      <w:hyperlink r:id="rId27" w:history="1">
-        <w:r>
-          <w:rPr>
-            <w:rStyle w:val="a3"/>
-            <w:rFonts w:ascii="Times New Roman" w:hAnsi="Times New Roman" w:cs="Times New Roman"/>
-          </w:rPr>
-          <w:t>https://ufa1.ru/text/incidents/2020/11/08/69532873/</w:t>
-        </w:r>
-      </w:hyperlink>
-    </w:p>
-    <w:p>
-      <w:pPr>
-        <w:ind w:firstLine="567"/>
-        <w:rPr>
-          <w:rFonts w:ascii="Times New Roman" w:hAnsi="Times New Roman" w:cs="Times New Roman"/>
-        </w:rPr>
-      </w:pPr>
-      <w:r>
-        <w:rPr>
-          <w:rFonts w:ascii="Times New Roman" w:hAnsi="Times New Roman" w:cs="Times New Roman"/>
-        </w:rPr>
-        <w:t xml:space="preserve">- </w:t>
-      </w:r>
-      <w:r>
-        <w:rPr>
-          <w:rFonts w:ascii="Times New Roman" w:hAnsi="Times New Roman" w:cs="Times New Roman"/>
-        </w:rPr>
-        <w:t xml:space="preserve">Екатеринбург 2021, против высокоэтажной застройки: </w:t>
-      </w:r>
-      <w:hyperlink r:id="rId28" w:history="1">
-        <w:r>
-          <w:rPr>
-            <w:rStyle w:val="a3"/>
-            <w:rFonts w:ascii="Times New Roman" w:hAnsi="Times New Roman" w:cs="Times New Roman"/>
-          </w:rPr>
-          <w:t>https://www.uralinform.ru/news/society/340443-protest-jitelei-uralmasha-protiv-vysotnoi-zastroiki-priznali-podlejashim-uchetu</w:t>
-        </w:r>
-      </w:hyperlink>
-    </w:p>
-    <w:p>
-      <w:pPr>
-        <w:ind w:firstLine="567"/>
-        <w:rPr>
-          <w:rFonts w:ascii="Times New Roman" w:hAnsi="Times New Roman" w:cs="Times New Roman"/>
-        </w:rPr>
-      </w:pPr>
-      <w:r>
-        <w:rPr>
-          <w:rFonts w:ascii="Times New Roman" w:hAnsi="Times New Roman" w:cs="Times New Roman"/>
-        </w:rPr>
-        <w:t xml:space="preserve">- </w:t>
-      </w:r>
-      <w:r>
-        <w:rPr>
-          <w:rFonts w:ascii="Times New Roman" w:hAnsi="Times New Roman" w:cs="Times New Roman"/>
-        </w:rPr>
-        <w:t xml:space="preserve">Сочи, Новороссийск, Краснодар 2024 год, против новых промышленных зон: </w:t>
-      </w:r>
-      <w:hyperlink r:id="rId29" w:history="1">
-        <w:r>
-          <w:rPr>
-            <w:rStyle w:val="a3"/>
-            <w:rFonts w:ascii="Times New Roman" w:hAnsi="Times New Roman" w:cs="Times New Roman"/>
-          </w:rPr>
-          <w:t>https://www.yuga.ru/news/475215-v-krasnodare-proshli-protesty-protiv-novogo-genplana/</w:t>
-        </w:r>
-      </w:hyperlink>
-    </w:p>
-    <w:p>
-      <w:pPr>
-        <w:ind w:firstLine="567"/>
-        <w:rPr>
-          <w:rFonts w:ascii="Times New Roman" w:hAnsi="Times New Roman" w:cs="Times New Roman"/>
-        </w:rPr>
-      </w:pPr>
-      <w:r>
-        <w:rPr>
-          <w:rFonts w:ascii="Times New Roman" w:hAnsi="Times New Roman" w:cs="Times New Roman"/>
-        </w:rPr>
-        <w:t xml:space="preserve"> </w:t>
-      </w:r>
-      <w:r>
-        <w:rPr>
-          <w:rFonts w:ascii="Times New Roman" w:hAnsi="Times New Roman" w:cs="Times New Roman"/>
-        </w:rPr>
-        <w:t xml:space="preserve">- </w:t>
-      </w:r>
-      <w:r>
-        <w:rPr>
-          <w:rFonts w:ascii="Times New Roman" w:hAnsi="Times New Roman" w:cs="Times New Roman"/>
-        </w:rPr>
         <w:t xml:space="preserve">Посёлок Второй километр (Волгоград) – против многоэтажек: </w:t>
       </w:r>
-      <w:hyperlink r:id="rId30" w:history="1">
+      <w:hyperlink r:id="rId31" w:history="1">
         <w:r>
           <w:rPr>
             <w:rStyle w:val="a3"/>

</xml_diff>

<commit_message>
Protests in Gelendzhik and Anapa
</commit_message>
<xml_diff>
--- a/migforecasting/social conflicts/Социальные конфликты (примеры из СМИ).docx
+++ b/migforecasting/social conflicts/Социальные конфликты (примеры из СМИ).docx
@@ -983,8 +983,34 @@
         <w:ind w:firstLine="567"/>
         <w:rPr>
           <w:rFonts w:ascii="Times New Roman" w:hAnsi="Times New Roman" w:cs="Times New Roman"/>
-        </w:rPr>
-      </w:pPr>
+          <w:b/>
+          <w:i/>
+        </w:rPr>
+      </w:pPr>
+      <w:r>
+        <w:rPr>
+          <w:rFonts w:ascii="Times New Roman" w:hAnsi="Times New Roman" w:cs="Times New Roman"/>
+          <w:b/>
+          <w:i/>
+        </w:rPr>
+        <w:t>---- Ниже больше подходят под градостроительные конфликты, но пока тут -------</w:t>
+      </w:r>
+    </w:p>
+    <w:p>
+      <w:pPr>
+        <w:spacing w:after="0" w:line="360" w:lineRule="auto"/>
+        <w:ind w:firstLine="567"/>
+        <w:rPr>
+          <w:rFonts w:ascii="Times New Roman" w:hAnsi="Times New Roman" w:cs="Times New Roman"/>
+        </w:rPr>
+      </w:pPr>
+      <w:r>
+        <w:rPr>
+          <w:rFonts w:ascii="Times New Roman" w:hAnsi="Times New Roman" w:cs="Times New Roman"/>
+          <w:b/>
+        </w:rPr>
+        <w:t>++</w:t>
+      </w:r>
       <w:r>
         <w:rPr>
           <w:rFonts w:ascii="Times New Roman" w:hAnsi="Times New Roman" w:cs="Times New Roman"/>
@@ -992,57 +1018,220 @@
           <w:sz w:val="26"/>
           <w:szCs w:val="26"/>
         </w:rPr>
-        <w:t>++</w:t>
-      </w:r>
-      <w:r>
+        <w:t xml:space="preserve"> </w:t>
+      </w:r>
+      <w:r>
+        <w:rPr>
+          <w:rFonts w:ascii="Times New Roman" w:hAnsi="Times New Roman" w:cs="Times New Roman"/>
+          <w:b/>
+        </w:rPr>
+        <w:t xml:space="preserve">Митинг в </w:t>
+      </w:r>
+      <w:proofErr w:type="spellStart"/>
+      <w:r>
+        <w:rPr>
+          <w:rFonts w:ascii="Times New Roman" w:hAnsi="Times New Roman" w:cs="Times New Roman"/>
+          <w:b/>
+        </w:rPr>
+        <w:t>Лаишевскком</w:t>
+      </w:r>
+      <w:proofErr w:type="spellEnd"/>
+      <w:r>
+        <w:rPr>
+          <w:rFonts w:ascii="Times New Roman" w:hAnsi="Times New Roman" w:cs="Times New Roman"/>
+          <w:b/>
+        </w:rPr>
+        <w:t xml:space="preserve"> районе против строительства автодороги 2020 год (Республика Татарстан) </w:t>
+      </w:r>
+      <w:hyperlink r:id="rId23" w:history="1">
+        <w:r>
+          <w:rPr>
+            <w:rStyle w:val="a3"/>
+            <w:rFonts w:ascii="Times New Roman" w:hAnsi="Times New Roman" w:cs="Times New Roman"/>
+          </w:rPr>
+          <w:t>https://kazanfirst.ru/news/525667</w:t>
+        </w:r>
+      </w:hyperlink>
+    </w:p>
+    <w:p>
+      <w:pPr>
+        <w:spacing w:after="0" w:line="360" w:lineRule="auto"/>
+        <w:ind w:firstLine="567"/>
+        <w:rPr>
+          <w:rFonts w:ascii="Times New Roman" w:hAnsi="Times New Roman" w:cs="Times New Roman"/>
+        </w:rPr>
+      </w:pPr>
+      <w:r>
+        <w:rPr>
+          <w:rFonts w:ascii="Times New Roman" w:hAnsi="Times New Roman" w:cs="Times New Roman"/>
+          <w:b/>
+        </w:rPr>
+        <w:t xml:space="preserve">++ Анапа против нового генплана города 2021 (Краснодарский край) </w:t>
+      </w:r>
+      <w:hyperlink r:id="rId24" w:history="1">
+        <w:r>
+          <w:rPr>
+            <w:rStyle w:val="a3"/>
+            <w:rFonts w:ascii="Times New Roman" w:hAnsi="Times New Roman" w:cs="Times New Roman"/>
+          </w:rPr>
+          <w:t>https://93.ru/text/gorod/2021/11/09/70242218/</w:t>
+        </w:r>
+      </w:hyperlink>
+    </w:p>
+    <w:p>
+      <w:pPr>
+        <w:spacing w:after="0" w:line="360" w:lineRule="auto"/>
+        <w:ind w:firstLine="567"/>
+        <w:rPr>
+          <w:rFonts w:ascii="Times New Roman" w:hAnsi="Times New Roman" w:cs="Times New Roman"/>
+        </w:rPr>
+      </w:pPr>
+      <w:r>
+        <w:rPr>
+          <w:rFonts w:ascii="Times New Roman" w:hAnsi="Times New Roman" w:cs="Times New Roman"/>
+          <w:b/>
+        </w:rPr>
+        <w:t xml:space="preserve">++ </w:t>
+      </w:r>
+      <w:r>
+        <w:rPr>
+          <w:rFonts w:ascii="Times New Roman" w:hAnsi="Times New Roman" w:cs="Times New Roman"/>
+          <w:b/>
+        </w:rPr>
+        <w:t xml:space="preserve">Геленджик </w:t>
+      </w:r>
+      <w:r>
+        <w:rPr>
+          <w:rFonts w:ascii="Times New Roman" w:hAnsi="Times New Roman" w:cs="Times New Roman"/>
+          <w:b/>
+        </w:rPr>
+        <w:t>против нового генплана города 2021 (Краснодарский край)</w:t>
+      </w:r>
+      <w:r>
+        <w:rPr>
+          <w:rFonts w:ascii="Times New Roman" w:hAnsi="Times New Roman" w:cs="Times New Roman"/>
+          <w:b/>
+        </w:rPr>
+        <w:t xml:space="preserve"> </w:t>
+      </w:r>
+      <w:hyperlink r:id="rId25" w:history="1">
+        <w:r>
+          <w:rPr>
+            <w:rStyle w:val="a3"/>
+            <w:rFonts w:ascii="Times New Roman" w:hAnsi="Times New Roman" w:cs="Times New Roman"/>
+          </w:rPr>
+          <w:t>https://93.ru/text/gorod/2021/12/20/70329104/</w:t>
+        </w:r>
+      </w:hyperlink>
+    </w:p>
+    <w:p>
+      <w:pPr>
+        <w:spacing w:after="0" w:line="360" w:lineRule="auto"/>
+        <w:ind w:firstLine="567"/>
         <w:rPr>
           <w:rFonts w:ascii="Times New Roman" w:hAnsi="Times New Roman" w:cs="Times New Roman"/>
           <w:b/>
           <w:sz w:val="26"/>
           <w:szCs w:val="26"/>
         </w:rPr>
-        <w:t xml:space="preserve"> </w:t>
-      </w:r>
-      <w:r>
-        <w:rPr>
-          <w:rFonts w:ascii="Times New Roman" w:hAnsi="Times New Roman" w:cs="Times New Roman"/>
-          <w:b/>
-        </w:rPr>
-        <w:t xml:space="preserve">Митинг в </w:t>
-      </w:r>
-      <w:proofErr w:type="spellStart"/>
-      <w:r>
-        <w:rPr>
-          <w:rFonts w:ascii="Times New Roman" w:hAnsi="Times New Roman" w:cs="Times New Roman"/>
-          <w:b/>
-        </w:rPr>
-        <w:t>Лаишевскком</w:t>
-      </w:r>
-      <w:proofErr w:type="spellEnd"/>
-      <w:r>
-        <w:rPr>
-          <w:rFonts w:ascii="Times New Roman" w:hAnsi="Times New Roman" w:cs="Times New Roman"/>
-          <w:b/>
-        </w:rPr>
-        <w:t xml:space="preserve"> районе против строительства автодороги 2020 год (Республика Татарстан) </w:t>
-      </w:r>
-      <w:hyperlink r:id="rId23" w:history="1">
-        <w:r>
-          <w:rPr>
-            <w:rStyle w:val="a3"/>
-            <w:rFonts w:ascii="Times New Roman" w:hAnsi="Times New Roman" w:cs="Times New Roman"/>
-          </w:rPr>
-          <w:t>https://kazanfirst.ru/news/525667</w:t>
-        </w:r>
-      </w:hyperlink>
-    </w:p>
-    <w:p>
-      <w:pPr>
-        <w:spacing w:after="0" w:line="360" w:lineRule="auto"/>
-        <w:ind w:firstLine="567"/>
-        <w:rPr>
-          <w:rFonts w:ascii="Times New Roman" w:hAnsi="Times New Roman" w:cs="Times New Roman"/>
-          <w:b/>
+      </w:pPr>
+      <w:bookmarkStart w:id="0" w:name="_GoBack"/>
+      <w:bookmarkEnd w:id="0"/>
+    </w:p>
+    <w:p>
+      <w:pPr>
+        <w:ind w:left="-567" w:firstLine="567"/>
+        <w:rPr>
+          <w:rFonts w:ascii="Times New Roman" w:hAnsi="Times New Roman" w:cs="Times New Roman"/>
+          <w:b/>
+          <w:sz w:val="28"/>
+          <w:szCs w:val="28"/>
+        </w:rPr>
+      </w:pPr>
+      <w:r>
+        <w:rPr>
+          <w:rFonts w:ascii="Times New Roman" w:hAnsi="Times New Roman" w:cs="Times New Roman"/>
+          <w:b/>
+          <w:sz w:val="28"/>
+          <w:szCs w:val="28"/>
+        </w:rPr>
+        <w:t>Конфликты пенсионеров:</w:t>
+      </w:r>
+    </w:p>
+    <w:p>
+      <w:pPr>
+        <w:ind w:firstLine="567"/>
+        <w:rPr>
+          <w:rFonts w:ascii="Times New Roman" w:hAnsi="Times New Roman" w:cs="Times New Roman"/>
+        </w:rPr>
+      </w:pPr>
+      <w:r>
+        <w:rPr>
+          <w:rFonts w:ascii="Times New Roman" w:hAnsi="Times New Roman" w:cs="Times New Roman"/>
+        </w:rPr>
+        <w:t xml:space="preserve">Самара, 2017 год – протесты против отмены льгот: </w:t>
+      </w:r>
+      <w:hyperlink r:id="rId26" w:history="1">
+        <w:r>
+          <w:rPr>
+            <w:rStyle w:val="a3"/>
+            <w:rFonts w:ascii="Times New Roman" w:hAnsi="Times New Roman" w:cs="Times New Roman"/>
+          </w:rPr>
+          <w:t>https://www.interfax.ru/russia/564213</w:t>
+        </w:r>
+      </w:hyperlink>
+    </w:p>
+    <w:p>
+      <w:pPr>
+        <w:ind w:firstLine="567"/>
+        <w:rPr>
+          <w:rFonts w:ascii="Times New Roman" w:hAnsi="Times New Roman" w:cs="Times New Roman"/>
+        </w:rPr>
+      </w:pPr>
+      <w:r>
+        <w:rPr>
+          <w:rFonts w:ascii="Times New Roman" w:hAnsi="Times New Roman" w:cs="Times New Roman"/>
+        </w:rPr>
+        <w:t xml:space="preserve">Великий Новгород, 2015 год – протесты против отмены льгот: </w:t>
+      </w:r>
+      <w:hyperlink r:id="rId27" w:history="1">
+        <w:r>
+          <w:rPr>
+            <w:rStyle w:val="a3"/>
+            <w:rFonts w:ascii="Times New Roman" w:hAnsi="Times New Roman" w:cs="Times New Roman"/>
+          </w:rPr>
+          <w:t>https://kprf.ru/party-live/regnews/140622.html</w:t>
+        </w:r>
+      </w:hyperlink>
+    </w:p>
+    <w:p>
+      <w:pPr>
+        <w:ind w:firstLine="567"/>
+        <w:rPr>
+          <w:rFonts w:ascii="Times New Roman" w:hAnsi="Times New Roman" w:cs="Times New Roman"/>
+        </w:rPr>
+      </w:pPr>
+      <w:r>
+        <w:rPr>
+          <w:rFonts w:ascii="Times New Roman" w:hAnsi="Times New Roman" w:cs="Times New Roman"/>
+        </w:rPr>
+        <w:t xml:space="preserve">Хабаровск, 2015 год – против монетизации льгот: </w:t>
+      </w:r>
+      <w:hyperlink r:id="rId28" w:history="1">
+        <w:r>
+          <w:rPr>
+            <w:rStyle w:val="a3"/>
+            <w:rFonts w:ascii="Times New Roman" w:hAnsi="Times New Roman" w:cs="Times New Roman"/>
+          </w:rPr>
+          <w:t>https://www.interfax.ru/russia/448261</w:t>
+        </w:r>
+      </w:hyperlink>
+    </w:p>
+    <w:p>
+      <w:pPr>
+        <w:ind w:firstLine="567"/>
+        <w:rPr>
+          <w:rFonts w:ascii="Times New Roman" w:hAnsi="Times New Roman" w:cs="Times New Roman"/>
           <w:sz w:val="26"/>
           <w:szCs w:val="26"/>
         </w:rPr>
@@ -1065,107 +1254,6 @@
           <w:sz w:val="28"/>
           <w:szCs w:val="28"/>
         </w:rPr>
-        <w:t>Конфликты пенсионеров:</w:t>
-      </w:r>
-      <w:bookmarkStart w:id="0" w:name="_GoBack"/>
-      <w:bookmarkEnd w:id="0"/>
-    </w:p>
-    <w:p>
-      <w:pPr>
-        <w:ind w:firstLine="567"/>
-        <w:rPr>
-          <w:rFonts w:ascii="Times New Roman" w:hAnsi="Times New Roman" w:cs="Times New Roman"/>
-        </w:rPr>
-      </w:pPr>
-      <w:r>
-        <w:rPr>
-          <w:rFonts w:ascii="Times New Roman" w:hAnsi="Times New Roman" w:cs="Times New Roman"/>
-        </w:rPr>
-        <w:t xml:space="preserve">Самара, 2017 год – протесты против отмены льгот: </w:t>
-      </w:r>
-      <w:hyperlink r:id="rId24" w:history="1">
-        <w:r>
-          <w:rPr>
-            <w:rStyle w:val="a3"/>
-            <w:rFonts w:ascii="Times New Roman" w:hAnsi="Times New Roman" w:cs="Times New Roman"/>
-          </w:rPr>
-          <w:t>https://www.interfax.ru/russia/564213</w:t>
-        </w:r>
-      </w:hyperlink>
-    </w:p>
-    <w:p>
-      <w:pPr>
-        <w:ind w:firstLine="567"/>
-        <w:rPr>
-          <w:rFonts w:ascii="Times New Roman" w:hAnsi="Times New Roman" w:cs="Times New Roman"/>
-        </w:rPr>
-      </w:pPr>
-      <w:r>
-        <w:rPr>
-          <w:rFonts w:ascii="Times New Roman" w:hAnsi="Times New Roman" w:cs="Times New Roman"/>
-        </w:rPr>
-        <w:t xml:space="preserve">Великий Новгород, 2015 год – протесты против отмены льгот: </w:t>
-      </w:r>
-      <w:hyperlink r:id="rId25" w:history="1">
-        <w:r>
-          <w:rPr>
-            <w:rStyle w:val="a3"/>
-            <w:rFonts w:ascii="Times New Roman" w:hAnsi="Times New Roman" w:cs="Times New Roman"/>
-          </w:rPr>
-          <w:t>https://kprf.ru/party-live/regnews/140622.html</w:t>
-        </w:r>
-      </w:hyperlink>
-    </w:p>
-    <w:p>
-      <w:pPr>
-        <w:ind w:firstLine="567"/>
-        <w:rPr>
-          <w:rFonts w:ascii="Times New Roman" w:hAnsi="Times New Roman" w:cs="Times New Roman"/>
-        </w:rPr>
-      </w:pPr>
-      <w:r>
-        <w:rPr>
-          <w:rFonts w:ascii="Times New Roman" w:hAnsi="Times New Roman" w:cs="Times New Roman"/>
-        </w:rPr>
-        <w:t xml:space="preserve">Хабаровск, 2015 год – против монетизации льгот: </w:t>
-      </w:r>
-      <w:hyperlink r:id="rId26" w:history="1">
-        <w:r>
-          <w:rPr>
-            <w:rStyle w:val="a3"/>
-            <w:rFonts w:ascii="Times New Roman" w:hAnsi="Times New Roman" w:cs="Times New Roman"/>
-          </w:rPr>
-          <w:t>https://www.interfax.ru/russia/448261</w:t>
-        </w:r>
-      </w:hyperlink>
-    </w:p>
-    <w:p>
-      <w:pPr>
-        <w:ind w:firstLine="567"/>
-        <w:rPr>
-          <w:rFonts w:ascii="Times New Roman" w:hAnsi="Times New Roman" w:cs="Times New Roman"/>
-          <w:sz w:val="26"/>
-          <w:szCs w:val="26"/>
-        </w:rPr>
-      </w:pPr>
-    </w:p>
-    <w:p>
-      <w:pPr>
-        <w:ind w:left="-567" w:firstLine="567"/>
-        <w:rPr>
-          <w:rFonts w:ascii="Times New Roman" w:hAnsi="Times New Roman" w:cs="Times New Roman"/>
-          <w:b/>
-          <w:sz w:val="28"/>
-          <w:szCs w:val="28"/>
-        </w:rPr>
-      </w:pPr>
-      <w:r>
-        <w:rPr>
-          <w:rFonts w:ascii="Times New Roman" w:hAnsi="Times New Roman" w:cs="Times New Roman"/>
-          <w:b/>
-          <w:sz w:val="28"/>
-          <w:szCs w:val="28"/>
-        </w:rPr>
         <w:t>Различные градостроительные конфликты:</w:t>
       </w:r>
     </w:p>
@@ -1185,7 +1273,7 @@
         </w:rPr>
         <w:t xml:space="preserve">Нижний Новгород, протесты против реконструкции парка: </w:t>
       </w:r>
-      <w:hyperlink r:id="rId27" w:history="1">
+      <w:hyperlink r:id="rId29" w:history="1">
         <w:r>
           <w:rPr>
             <w:rStyle w:val="a3"/>
@@ -1210,7 +1298,7 @@
         </w:rPr>
         <w:t xml:space="preserve">Уфа 2020 год, против застройки леса: </w:t>
       </w:r>
-      <w:hyperlink r:id="rId28" w:history="1">
+      <w:hyperlink r:id="rId30" w:history="1">
         <w:r>
           <w:rPr>
             <w:rStyle w:val="a3"/>
@@ -1239,7 +1327,7 @@
         </w:rPr>
         <w:t xml:space="preserve">Екатеринбург 2021, против высокоэтажной застройки: </w:t>
       </w:r>
-      <w:hyperlink r:id="rId29" w:history="1">
+      <w:hyperlink r:id="rId31" w:history="1">
         <w:r>
           <w:rPr>
             <w:rStyle w:val="a3"/>
@@ -1268,7 +1356,7 @@
         </w:rPr>
         <w:t xml:space="preserve">Сочи, Новороссийск, Краснодар 2024 год, против новых промышленных зон: </w:t>
       </w:r>
-      <w:hyperlink r:id="rId30" w:history="1">
+      <w:hyperlink r:id="rId32" w:history="1">
         <w:r>
           <w:rPr>
             <w:rStyle w:val="a3"/>
@@ -1303,7 +1391,7 @@
         </w:rPr>
         <w:t xml:space="preserve">Посёлок Второй километр (Волгоград) – против многоэтажек: </w:t>
       </w:r>
-      <w:hyperlink r:id="rId31" w:history="1">
+      <w:hyperlink r:id="rId33" w:history="1">
         <w:r>
           <w:rPr>
             <w:rStyle w:val="a3"/>

</xml_diff>

<commit_message>
Protest in Angarsk 2020
</commit_message>
<xml_diff>
--- a/migforecasting/social conflicts/Социальные конфликты (примеры из СМИ).docx
+++ b/migforecasting/social conflicts/Социальные конфликты (примеры из СМИ).docx
@@ -1084,35 +1084,16 @@
         <w:ind w:firstLine="567"/>
         <w:rPr>
           <w:rFonts w:ascii="Times New Roman" w:hAnsi="Times New Roman" w:cs="Times New Roman"/>
-        </w:rPr>
-      </w:pPr>
-      <w:r>
-        <w:rPr>
-          <w:rFonts w:ascii="Times New Roman" w:hAnsi="Times New Roman" w:cs="Times New Roman"/>
-          <w:b/>
-        </w:rPr>
-        <w:t xml:space="preserve">++ </w:t>
-      </w:r>
-      <w:r>
-        <w:rPr>
-          <w:rFonts w:ascii="Times New Roman" w:hAnsi="Times New Roman" w:cs="Times New Roman"/>
-          <w:b/>
-        </w:rPr>
-        <w:t xml:space="preserve">Геленджик </w:t>
-      </w:r>
-      <w:r>
-        <w:rPr>
-          <w:rFonts w:ascii="Times New Roman" w:hAnsi="Times New Roman" w:cs="Times New Roman"/>
-          <w:b/>
-        </w:rPr>
-        <w:t>против нового генплана города 2021 (Краснодарский край)</w:t>
-      </w:r>
-      <w:r>
-        <w:rPr>
-          <w:rFonts w:ascii="Times New Roman" w:hAnsi="Times New Roman" w:cs="Times New Roman"/>
-          <w:b/>
-        </w:rPr>
-        <w:t xml:space="preserve"> </w:t>
+          <w:color w:val="0563C1" w:themeColor="hyperlink"/>
+          <w:u w:val="single"/>
+        </w:rPr>
+      </w:pPr>
+      <w:r>
+        <w:rPr>
+          <w:rFonts w:ascii="Times New Roman" w:hAnsi="Times New Roman" w:cs="Times New Roman"/>
+          <w:b/>
+        </w:rPr>
+        <w:t xml:space="preserve">++ Геленджик против нового генплана города 2021 (Краснодарский край) </w:t>
       </w:r>
       <w:hyperlink r:id="rId25" w:history="1">
         <w:r>
@@ -1121,6 +1102,47 @@
             <w:rFonts w:ascii="Times New Roman" w:hAnsi="Times New Roman" w:cs="Times New Roman"/>
           </w:rPr>
           <w:t>https://93.ru/text/gorod/2021/12/20/70329104/</w:t>
+        </w:r>
+      </w:hyperlink>
+    </w:p>
+    <w:p>
+      <w:pPr>
+        <w:spacing w:after="0" w:line="360" w:lineRule="auto"/>
+        <w:ind w:firstLine="567"/>
+        <w:rPr>
+          <w:rFonts w:ascii="Times New Roman" w:hAnsi="Times New Roman" w:cs="Times New Roman"/>
+        </w:rPr>
+      </w:pPr>
+      <w:bookmarkStart w:id="0" w:name="_GoBack"/>
+      <w:bookmarkEnd w:id="0"/>
+      <w:r>
+        <w:rPr>
+          <w:rFonts w:ascii="Times New Roman" w:hAnsi="Times New Roman" w:cs="Times New Roman"/>
+          <w:b/>
+        </w:rPr>
+        <w:t xml:space="preserve">++ Ангарск против </w:t>
+      </w:r>
+      <w:r>
+        <w:rPr>
+          <w:rFonts w:ascii="Times New Roman" w:hAnsi="Times New Roman" w:cs="Times New Roman"/>
+          <w:b/>
+        </w:rPr>
+        <w:t>вырубки</w:t>
+      </w:r>
+      <w:r>
+        <w:rPr>
+          <w:rFonts w:ascii="Times New Roman" w:hAnsi="Times New Roman" w:cs="Times New Roman"/>
+          <w:b/>
+        </w:rPr>
+        <w:t xml:space="preserve"> леса 2020 (Иркутская область) </w:t>
+      </w:r>
+      <w:hyperlink r:id="rId26" w:history="1">
+        <w:r>
+          <w:rPr>
+            <w:rStyle w:val="a3"/>
+            <w:rFonts w:ascii="Times New Roman" w:hAnsi="Times New Roman" w:cs="Times New Roman"/>
+          </w:rPr>
+          <w:t>https://ircity.ru/text/politics/2020/08/22/70682846/</w:t>
         </w:r>
       </w:hyperlink>
     </w:p>
@@ -1135,8 +1157,6 @@
           <w:szCs w:val="26"/>
         </w:rPr>
       </w:pPr>
-      <w:bookmarkStart w:id="0" w:name="_GoBack"/>
-      <w:bookmarkEnd w:id="0"/>
     </w:p>
     <w:p>
       <w:pPr>
@@ -1171,7 +1191,7 @@
         </w:rPr>
         <w:t xml:space="preserve">Самара, 2017 год – протесты против отмены льгот: </w:t>
       </w:r>
-      <w:hyperlink r:id="rId26" w:history="1">
+      <w:hyperlink r:id="rId27" w:history="1">
         <w:r>
           <w:rPr>
             <w:rStyle w:val="a3"/>
@@ -1194,7 +1214,7 @@
         </w:rPr>
         <w:t xml:space="preserve">Великий Новгород, 2015 год – протесты против отмены льгот: </w:t>
       </w:r>
-      <w:hyperlink r:id="rId27" w:history="1">
+      <w:hyperlink r:id="rId28" w:history="1">
         <w:r>
           <w:rPr>
             <w:rStyle w:val="a3"/>
@@ -1217,7 +1237,7 @@
         </w:rPr>
         <w:t xml:space="preserve">Хабаровск, 2015 год – против монетизации льгот: </w:t>
       </w:r>
-      <w:hyperlink r:id="rId28" w:history="1">
+      <w:hyperlink r:id="rId29" w:history="1">
         <w:r>
           <w:rPr>
             <w:rStyle w:val="a3"/>
@@ -1273,7 +1293,7 @@
         </w:rPr>
         <w:t xml:space="preserve">Нижний Новгород, протесты против реконструкции парка: </w:t>
       </w:r>
-      <w:hyperlink r:id="rId29" w:history="1">
+      <w:hyperlink r:id="rId30" w:history="1">
         <w:r>
           <w:rPr>
             <w:rStyle w:val="a3"/>
@@ -1298,7 +1318,7 @@
         </w:rPr>
         <w:t xml:space="preserve">Уфа 2020 год, против застройки леса: </w:t>
       </w:r>
-      <w:hyperlink r:id="rId30" w:history="1">
+      <w:hyperlink r:id="rId31" w:history="1">
         <w:r>
           <w:rPr>
             <w:rStyle w:val="a3"/>
@@ -1327,7 +1347,7 @@
         </w:rPr>
         <w:t xml:space="preserve">Екатеринбург 2021, против высокоэтажной застройки: </w:t>
       </w:r>
-      <w:hyperlink r:id="rId31" w:history="1">
+      <w:hyperlink r:id="rId32" w:history="1">
         <w:r>
           <w:rPr>
             <w:rStyle w:val="a3"/>
@@ -1356,7 +1376,7 @@
         </w:rPr>
         <w:t xml:space="preserve">Сочи, Новороссийск, Краснодар 2024 год, против новых промышленных зон: </w:t>
       </w:r>
-      <w:hyperlink r:id="rId32" w:history="1">
+      <w:hyperlink r:id="rId33" w:history="1">
         <w:r>
           <w:rPr>
             <w:rStyle w:val="a3"/>
@@ -1377,6 +1397,7 @@
         <w:rPr>
           <w:rFonts w:ascii="Times New Roman" w:hAnsi="Times New Roman" w:cs="Times New Roman"/>
         </w:rPr>
+        <w:lastRenderedPageBreak/>
         <w:t xml:space="preserve"> </w:t>
       </w:r>
       <w:r>
@@ -1391,7 +1412,7 @@
         </w:rPr>
         <w:t xml:space="preserve">Посёлок Второй километр (Волгоград) – против многоэтажек: </w:t>
       </w:r>
-      <w:hyperlink r:id="rId33" w:history="1">
+      <w:hyperlink r:id="rId34" w:history="1">
         <w:r>
           <w:rPr>
             <w:rStyle w:val="a3"/>

</xml_diff>